<commit_message>
better ui for auth and main screen
</commit_message>
<xml_diff>
--- a/JavaH1_Rev0.docx
+++ b/JavaH1_Rev0.docx
@@ -1072,11 +1072,6 @@
         <w:spacing w:line="360" w:lineRule="auto"/>
         <w:ind w:left="0"/>
         <w:jc w:val="both"/>
-        <w:rPr>
-          <w:rFonts w:cstheme="minorHAnsi"/>
-          <w:noProof/>
-          <w:lang w:val="en-US"/>
-        </w:rPr>
       </w:pPr>
     </w:p>
     <w:p>
@@ -1088,11 +1083,6 @@
         <w:spacing w:line="360" w:lineRule="auto"/>
         <w:ind w:left="0"/>
         <w:jc w:val="both"/>
-        <w:rPr>
-          <w:rFonts w:cstheme="minorHAnsi"/>
-          <w:noProof/>
-          <w:lang w:val="en-US"/>
-        </w:rPr>
       </w:pPr>
     </w:p>
     <w:p>
@@ -1104,11 +1094,6 @@
         <w:spacing w:line="360" w:lineRule="auto"/>
         <w:ind w:left="0"/>
         <w:jc w:val="both"/>
-        <w:rPr>
-          <w:rFonts w:cstheme="minorHAnsi"/>
-          <w:noProof/>
-          <w:lang w:val="en-US"/>
-        </w:rPr>
       </w:pPr>
     </w:p>
     <w:p>
@@ -1120,11 +1105,6 @@
         <w:spacing w:line="360" w:lineRule="auto"/>
         <w:ind w:left="0"/>
         <w:jc w:val="both"/>
-        <w:rPr>
-          <w:rFonts w:cstheme="minorHAnsi"/>
-          <w:noProof/>
-          <w:lang w:val="en-US"/>
-        </w:rPr>
       </w:pPr>
     </w:p>
     <w:p>
@@ -1136,11 +1116,6 @@
         <w:spacing w:line="360" w:lineRule="auto"/>
         <w:ind w:left="0"/>
         <w:jc w:val="both"/>
-        <w:rPr>
-          <w:rFonts w:cstheme="minorHAnsi"/>
-          <w:noProof/>
-          <w:lang w:val="en-US"/>
-        </w:rPr>
       </w:pPr>
     </w:p>
     <w:p>
@@ -3773,7 +3748,27 @@
                                 <w:lang w:val="en-US"/>
                               </w:rPr>
                               <w:br/>
-                              <w:t>X ( random number 0 – 9 )</w:t>
+                              <w:t xml:space="preserve">X </w:t>
+                            </w:r>
+                            <w:proofErr w:type="gramStart"/>
+                            <w:r>
+                              <w:rPr>
+                                <w:rFonts w:ascii="Times New Roman" w:hAnsi="Times New Roman"/>
+                                <w:b/>
+                                <w:bCs/>
+                                <w:lang w:val="en-US"/>
+                              </w:rPr>
+                              <w:t>( random</w:t>
+                            </w:r>
+                            <w:proofErr w:type="gramEnd"/>
+                            <w:r>
+                              <w:rPr>
+                                <w:rFonts w:ascii="Times New Roman" w:hAnsi="Times New Roman"/>
+                                <w:b/>
+                                <w:bCs/>
+                                <w:lang w:val="en-US"/>
+                              </w:rPr>
+                              <w:t xml:space="preserve"> number 0 – 9 )</w:t>
                             </w:r>
                           </w:p>
                         </w:txbxContent>
@@ -3825,7 +3820,27 @@
                           <w:lang w:val="en-US"/>
                         </w:rPr>
                         <w:br/>
-                        <w:t>X ( random number 0 – 9 )</w:t>
+                        <w:t xml:space="preserve">X </w:t>
+                      </w:r>
+                      <w:proofErr w:type="gramStart"/>
+                      <w:r>
+                        <w:rPr>
+                          <w:rFonts w:ascii="Times New Roman" w:hAnsi="Times New Roman"/>
+                          <w:b/>
+                          <w:bCs/>
+                          <w:lang w:val="en-US"/>
+                        </w:rPr>
+                        <w:t>( random</w:t>
+                      </w:r>
+                      <w:proofErr w:type="gramEnd"/>
+                      <w:r>
+                        <w:rPr>
+                          <w:rFonts w:ascii="Times New Roman" w:hAnsi="Times New Roman"/>
+                          <w:b/>
+                          <w:bCs/>
+                          <w:lang w:val="en-US"/>
+                        </w:rPr>
+                        <w:t xml:space="preserve"> number 0 – 9 )</w:t>
                       </w:r>
                     </w:p>
                   </w:txbxContent>
@@ -14579,7 +14594,7 @@
         </mc:Choice>
         <mc:Fallback>
           <w:pict>
-            <v:line w14:anchorId="29A33289" id="Straight Connector 4" o:spid="_x0000_s1026" style="position:absolute;z-index:251659264;visibility:visible;mso-wrap-style:square;mso-width-percent:0;mso-height-percent:0;mso-wrap-distance-left:9pt;mso-wrap-distance-top:-6e-5mm;mso-wrap-distance-right:9pt;mso-wrap-distance-bottom:-6e-5mm;mso-position-horizontal:absolute;mso-position-horizontal-relative:text;mso-position-vertical:absolute;mso-position-vertical-relative:text;mso-width-percent:0;mso-height-percent:0;mso-width-relative:page;mso-height-relative:page" from="0,3.5pt" to="522pt,3.5pt" o:gfxdata="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"/>
+            <v:line w14:anchorId="3DCCEB4A" id="Straight Connector 4" o:spid="_x0000_s1026" style="position:absolute;z-index:251659264;visibility:visible;mso-wrap-style:square;mso-width-percent:0;mso-height-percent:0;mso-wrap-distance-left:9pt;mso-wrap-distance-top:-6e-5mm;mso-wrap-distance-right:9pt;mso-wrap-distance-bottom:-6e-5mm;mso-position-horizontal:absolute;mso-position-horizontal-relative:text;mso-position-vertical:absolute;mso-position-vertical-relative:text;mso-width-percent:0;mso-height-percent:0;mso-width-relative:page;mso-height-relative:page" from="0,3.5pt" to="522pt,3.5pt" o:gfxdata="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"/>
           </w:pict>
         </mc:Fallback>
       </mc:AlternateContent>
@@ -14856,7 +14871,7 @@
         </mc:Choice>
         <mc:Fallback>
           <w:pict>
-            <v:line w14:anchorId="021C0494" id="Straight Connector 3" o:spid="_x0000_s1026" style="position:absolute;z-index:251660288;visibility:visible;mso-wrap-style:square;mso-width-percent:0;mso-height-percent:0;mso-wrap-distance-left:9pt;mso-wrap-distance-top:-6e-5mm;mso-wrap-distance-right:9pt;mso-wrap-distance-bottom:-6e-5mm;mso-position-horizontal:absolute;mso-position-horizontal-relative:text;mso-position-vertical:absolute;mso-position-vertical-relative:text;mso-width-percent:0;mso-height-percent:0;mso-width-relative:page;mso-height-relative:page" from="-.75pt,2.25pt" to="521.25pt,2.25pt" o:gfxdata="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"/>
+            <v:line w14:anchorId="2BCB18CF" id="Straight Connector 3" o:spid="_x0000_s1026" style="position:absolute;z-index:251660288;visibility:visible;mso-wrap-style:square;mso-width-percent:0;mso-height-percent:0;mso-wrap-distance-left:9pt;mso-wrap-distance-top:-6e-5mm;mso-wrap-distance-right:9pt;mso-wrap-distance-bottom:-6e-5mm;mso-position-horizontal:absolute;mso-position-horizontal-relative:text;mso-position-vertical:absolute;mso-position-vertical-relative:text;mso-width-percent:0;mso-height-percent:0;mso-width-relative:page;mso-height-relative:page" from="-.75pt,2.25pt" to="521.25pt,2.25pt" o:gfxdata="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"/>
           </w:pict>
         </mc:Fallback>
       </mc:AlternateContent>
@@ -17309,7 +17324,6 @@
   <w:style w:type="character" w:default="1" w:styleId="DefaultParagraphFont">
     <w:name w:val="Default Paragraph Font"/>
     <w:uiPriority w:val="1"/>
-    <w:semiHidden/>
     <w:unhideWhenUsed/>
   </w:style>
   <w:style w:type="table" w:default="1" w:styleId="TableNormal">

</xml_diff>